<commit_message>
geändert:doc_Dokumentation Zeit angepasst added:doc_SprintsÜbersicht
</commit_message>
<xml_diff>
--- a/doc/projectFiles/Docu Container.docx
+++ b/doc/projectFiles/Docu Container.docx
@@ -316,8 +316,8 @@
         <w:t>014</w:t>
       </w:r>
     </w:p>
-    <w:bookmarkStart w:id="0" w:name="_Toc351193576" w:displacedByCustomXml="next"/>
-    <w:bookmarkStart w:id="1" w:name="_Toc360284627" w:displacedByCustomXml="next"/>
+    <w:bookmarkStart w:id="0" w:name="_Toc360284627" w:displacedByCustomXml="next"/>
+    <w:bookmarkStart w:id="1" w:name="_Toc351193576" w:displacedByCustomXml="next"/>
     <w:sdt>
       <w:sdtPr>
         <w:rPr>
@@ -2088,9 +2088,9 @@
         <w:t xml:space="preserve"> Einleitung</w:t>
       </w:r>
       <w:bookmarkEnd w:id="2"/>
+      <w:bookmarkEnd w:id="3"/>
       <w:bookmarkEnd w:id="1"/>
       <w:bookmarkEnd w:id="0"/>
-      <w:bookmarkEnd w:id="3"/>
     </w:p>
     <w:p/>
     <w:p>
@@ -2173,7 +2173,6 @@
       <w:bookmarkStart w:id="6" w:name="_Toc263862150"/>
       <w:bookmarkStart w:id="7" w:name="_Toc264035231"/>
       <w:r>
-        <w:lastRenderedPageBreak/>
         <w:t>2. Projektorganisation</w:t>
       </w:r>
       <w:bookmarkEnd w:id="4"/>
@@ -3628,7 +3627,6 @@
       <w:bookmarkStart w:id="9" w:name="_Toc263862151"/>
       <w:bookmarkStart w:id="10" w:name="_Toc264035232"/>
       <w:r>
-        <w:lastRenderedPageBreak/>
         <w:t>3</w:t>
       </w:r>
       <w:r>
@@ -4378,7 +4376,6 @@
       <w:bookmarkStart w:id="12" w:name="_Toc360284636"/>
       <w:bookmarkStart w:id="13" w:name="_Toc264035233"/>
       <w:r>
-        <w:lastRenderedPageBreak/>
         <w:t>4</w:t>
       </w:r>
       <w:r>
@@ -4740,7 +4737,6 @@
         </w:numPr>
       </w:pPr>
       <w:r>
-        <w:lastRenderedPageBreak/>
         <w:t>Minimalanzahl der Tweets zur Benachrichtigung (als Alternative und Ergänzung zum Zeitraum)</w:t>
       </w:r>
     </w:p>
@@ -5315,7 +5311,6 @@
           <w:b/>
           <w:sz w:val="24"/>
         </w:rPr>
-        <w:lastRenderedPageBreak/>
         <w:t xml:space="preserve">Erste </w:t>
       </w:r>
       <w:r>
@@ -8287,7 +8282,6 @@
       <w:bookmarkStart w:id="17" w:name="_Toc263862153"/>
       <w:bookmarkStart w:id="18" w:name="_Toc264035234"/>
       <w:r>
-        <w:lastRenderedPageBreak/>
         <w:t>5</w:t>
       </w:r>
       <w:r>
@@ -8440,7 +8434,6 @@
           <w:sz w:val="28"/>
           <w:szCs w:val="28"/>
         </w:rPr>
-        <w:lastRenderedPageBreak/>
         <w:t>5</w:t>
       </w:r>
       <w:r>
@@ -19416,6 +19409,8 @@
       <w:pPr>
         <w:pStyle w:val="Standard0"/>
       </w:pPr>
+      <w:bookmarkStart w:id="22" w:name="_GoBack"/>
+      <w:bookmarkEnd w:id="22"/>
     </w:p>
     <w:p>
       <w:pPr>
@@ -19424,44 +19419,59 @@
     </w:p>
     <w:tbl>
       <w:tblPr>
-        <w:tblpPr w:leftFromText="141" w:rightFromText="141" w:vertAnchor="text" w:horzAnchor="page" w:tblpX="1526" w:tblpY="550"/>
+        <w:tblpPr w:leftFromText="141" w:rightFromText="141" w:vertAnchor="text" w:tblpY="1"/>
         <w:tblOverlap w:val="never"/>
-        <w:tblW w:w="0" w:type="auto"/>
-        <w:tblBorders>
-          <w:top w:val="single" w:sz="4" w:space="0" w:color="auto"/>
-          <w:left w:val="single" w:sz="4" w:space="0" w:color="auto"/>
-          <w:bottom w:val="single" w:sz="4" w:space="0" w:color="auto"/>
-          <w:right w:val="single" w:sz="4" w:space="0" w:color="auto"/>
-          <w:insideH w:val="single" w:sz="4" w:space="0" w:color="auto"/>
-          <w:insideV w:val="single" w:sz="4" w:space="0" w:color="auto"/>
-        </w:tblBorders>
+        <w:tblW w:w="2567" w:type="dxa"/>
+        <w:tblInd w:w="55" w:type="dxa"/>
+        <w:tblCellMar>
+          <w:left w:w="70" w:type="dxa"/>
+          <w:right w:w="70" w:type="dxa"/>
+        </w:tblCellMar>
         <w:tblLook w:val="04A0" w:firstRow="1" w:lastRow="0" w:firstColumn="1" w:lastColumn="0" w:noHBand="0" w:noVBand="1"/>
       </w:tblPr>
       <w:tblGrid>
-        <w:gridCol w:w="1161"/>
-        <w:gridCol w:w="1283"/>
+        <w:gridCol w:w="1436"/>
+        <w:gridCol w:w="1131"/>
       </w:tblGrid>
       <w:tr>
         <w:trPr>
-          <w:trHeight w:val="555"/>
+          <w:trHeight w:val="340"/>
         </w:trPr>
         <w:tc>
           <w:tcPr>
-            <w:tcW w:w="1161" w:type="dxa"/>
-            <w:shd w:val="clear" w:color="auto" w:fill="B8CCE4" w:themeFill="accent1" w:themeFillTint="66"/>
-          </w:tcPr>
-          <w:p>
-            <w:pPr>
-              <w:pStyle w:val="Standard0"/>
-              <w:rPr>
+            <w:tcW w:w="1436" w:type="dxa"/>
+            <w:tcBorders>
+              <w:top w:val="single" w:sz="8" w:space="0" w:color="auto"/>
+              <w:left w:val="single" w:sz="8" w:space="0" w:color="auto"/>
+              <w:bottom w:val="single" w:sz="8" w:space="0" w:color="auto"/>
+              <w:right w:val="single" w:sz="8" w:space="0" w:color="auto"/>
+            </w:tcBorders>
+            <w:shd w:val="clear" w:color="000000" w:fill="B8CCE4"/>
+            <w:vAlign w:val="center"/>
+            <w:hideMark/>
+          </w:tcPr>
+          <w:p>
+            <w:pPr>
+              <w:spacing w:after="0"/>
+              <w:jc w:val="both"/>
+              <w:rPr>
+                <w:rFonts w:ascii="Arial" w:hAnsi="Arial"/>
                 <w:i/>
+                <w:iCs/>
+                <w:noProof w:val="0"/>
+                <w:color w:val="000000"/>
                 <w:sz w:val="26"/>
                 <w:szCs w:val="26"/>
               </w:rPr>
             </w:pPr>
-            <w:r>
-              <w:rPr>
+            <w:bookmarkStart w:id="23" w:name="_Toc360285071"/>
+            <w:r>
+              <w:rPr>
+                <w:rFonts w:ascii="Arial" w:hAnsi="Arial"/>
                 <w:i/>
+                <w:iCs/>
+                <w:noProof w:val="0"/>
+                <w:color w:val="000000"/>
                 <w:sz w:val="26"/>
                 <w:szCs w:val="26"/>
               </w:rPr>
@@ -19471,21 +19481,38 @@
         </w:tc>
         <w:tc>
           <w:tcPr>
-            <w:tcW w:w="1283" w:type="dxa"/>
-            <w:shd w:val="clear" w:color="auto" w:fill="B8CCE4" w:themeFill="accent1" w:themeFillTint="66"/>
-          </w:tcPr>
-          <w:p>
-            <w:pPr>
-              <w:pStyle w:val="Standard0"/>
-              <w:rPr>
+            <w:tcW w:w="1131" w:type="dxa"/>
+            <w:tcBorders>
+              <w:top w:val="single" w:sz="8" w:space="0" w:color="auto"/>
+              <w:left w:val="nil"/>
+              <w:bottom w:val="single" w:sz="8" w:space="0" w:color="auto"/>
+              <w:right w:val="single" w:sz="8" w:space="0" w:color="auto"/>
+            </w:tcBorders>
+            <w:shd w:val="clear" w:color="000000" w:fill="B8CCE4"/>
+            <w:vAlign w:val="center"/>
+            <w:hideMark/>
+          </w:tcPr>
+          <w:p>
+            <w:pPr>
+              <w:spacing w:after="0"/>
+              <w:jc w:val="both"/>
+              <w:rPr>
+                <w:rFonts w:ascii="Arial" w:hAnsi="Arial"/>
                 <w:i/>
+                <w:iCs/>
+                <w:noProof w:val="0"/>
+                <w:color w:val="000000"/>
                 <w:sz w:val="26"/>
                 <w:szCs w:val="26"/>
               </w:rPr>
             </w:pPr>
             <w:r>
               <w:rPr>
+                <w:rFonts w:ascii="Arial" w:hAnsi="Arial"/>
                 <w:i/>
+                <w:iCs/>
+                <w:noProof w:val="0"/>
+                <w:color w:val="000000"/>
                 <w:sz w:val="26"/>
                 <w:szCs w:val="26"/>
               </w:rPr>
@@ -19496,182 +19523,417 @@
       </w:tr>
       <w:tr>
         <w:trPr>
-          <w:trHeight w:val="536"/>
+          <w:trHeight w:val="320"/>
         </w:trPr>
         <w:tc>
           <w:tcPr>
-            <w:tcW w:w="1161" w:type="dxa"/>
-          </w:tcPr>
-          <w:p>
-            <w:pPr>
-              <w:pStyle w:val="Standard0"/>
-            </w:pPr>
-            <w:r>
+            <w:tcW w:w="1436" w:type="dxa"/>
+            <w:tcBorders>
+              <w:top w:val="nil"/>
+              <w:left w:val="single" w:sz="8" w:space="0" w:color="auto"/>
+              <w:bottom w:val="single" w:sz="8" w:space="0" w:color="auto"/>
+              <w:right w:val="single" w:sz="8" w:space="0" w:color="auto"/>
+            </w:tcBorders>
+            <w:shd w:val="clear" w:color="auto" w:fill="auto"/>
+            <w:vAlign w:val="center"/>
+            <w:hideMark/>
+          </w:tcPr>
+          <w:p>
+            <w:pPr>
+              <w:spacing w:after="0"/>
+              <w:jc w:val="both"/>
+              <w:rPr>
+                <w:rFonts w:ascii="Arial" w:hAnsi="Arial"/>
+                <w:noProof w:val="0"/>
+                <w:color w:val="000000"/>
+                <w:sz w:val="24"/>
+              </w:rPr>
+            </w:pPr>
+            <w:r>
+              <w:rPr>
+                <w:rFonts w:ascii="Arial" w:hAnsi="Arial"/>
+                <w:noProof w:val="0"/>
+                <w:color w:val="000000"/>
+                <w:sz w:val="24"/>
+              </w:rPr>
               <w:t>Sprint I</w:t>
             </w:r>
           </w:p>
         </w:tc>
         <w:tc>
           <w:tcPr>
-            <w:tcW w:w="1283" w:type="dxa"/>
-          </w:tcPr>
-          <w:p>
-            <w:pPr>
-              <w:pStyle w:val="Standard0"/>
+            <w:tcW w:w="1131" w:type="dxa"/>
+            <w:tcBorders>
+              <w:top w:val="nil"/>
+              <w:left w:val="nil"/>
+              <w:bottom w:val="single" w:sz="8" w:space="0" w:color="auto"/>
+              <w:right w:val="single" w:sz="8" w:space="0" w:color="auto"/>
+            </w:tcBorders>
+            <w:shd w:val="clear" w:color="auto" w:fill="auto"/>
+            <w:vAlign w:val="center"/>
+            <w:hideMark/>
+          </w:tcPr>
+          <w:p>
+            <w:pPr>
+              <w:spacing w:after="0"/>
               <w:jc w:val="right"/>
-            </w:pPr>
-            <w:r>
-              <w:t>183:00</w:t>
+              <w:rPr>
+                <w:rFonts w:ascii="Arial" w:hAnsi="Arial"/>
+                <w:noProof w:val="0"/>
+                <w:color w:val="000000"/>
+                <w:sz w:val="24"/>
+              </w:rPr>
+            </w:pPr>
+            <w:r>
+              <w:rPr>
+                <w:rFonts w:ascii="Arial" w:hAnsi="Arial"/>
+                <w:noProof w:val="0"/>
+                <w:color w:val="000000"/>
+                <w:sz w:val="24"/>
+              </w:rPr>
+              <w:t>121</w:t>
             </w:r>
           </w:p>
         </w:tc>
       </w:tr>
       <w:tr>
         <w:trPr>
-          <w:trHeight w:val="536"/>
+          <w:trHeight w:val="320"/>
         </w:trPr>
         <w:tc>
           <w:tcPr>
-            <w:tcW w:w="1161" w:type="dxa"/>
-          </w:tcPr>
-          <w:p>
-            <w:pPr>
-              <w:pStyle w:val="Standard0"/>
-            </w:pPr>
-            <w:r>
+            <w:tcW w:w="1436" w:type="dxa"/>
+            <w:tcBorders>
+              <w:top w:val="nil"/>
+              <w:left w:val="single" w:sz="8" w:space="0" w:color="auto"/>
+              <w:bottom w:val="single" w:sz="8" w:space="0" w:color="auto"/>
+              <w:right w:val="single" w:sz="8" w:space="0" w:color="auto"/>
+            </w:tcBorders>
+            <w:shd w:val="clear" w:color="auto" w:fill="auto"/>
+            <w:vAlign w:val="center"/>
+            <w:hideMark/>
+          </w:tcPr>
+          <w:p>
+            <w:pPr>
+              <w:spacing w:after="0"/>
+              <w:jc w:val="both"/>
+              <w:rPr>
+                <w:rFonts w:ascii="Arial" w:hAnsi="Arial"/>
+                <w:noProof w:val="0"/>
+                <w:color w:val="000000"/>
+                <w:sz w:val="24"/>
+              </w:rPr>
+            </w:pPr>
+            <w:r>
+              <w:rPr>
+                <w:rFonts w:ascii="Arial" w:hAnsi="Arial"/>
+                <w:noProof w:val="0"/>
+                <w:color w:val="000000"/>
+                <w:sz w:val="24"/>
+              </w:rPr>
               <w:t>Sprint II</w:t>
             </w:r>
           </w:p>
         </w:tc>
         <w:tc>
           <w:tcPr>
-            <w:tcW w:w="1283" w:type="dxa"/>
-          </w:tcPr>
-          <w:p>
-            <w:pPr>
-              <w:pStyle w:val="Standard0"/>
+            <w:tcW w:w="1131" w:type="dxa"/>
+            <w:tcBorders>
+              <w:top w:val="nil"/>
+              <w:left w:val="nil"/>
+              <w:bottom w:val="single" w:sz="8" w:space="0" w:color="auto"/>
+              <w:right w:val="single" w:sz="8" w:space="0" w:color="auto"/>
+            </w:tcBorders>
+            <w:shd w:val="clear" w:color="auto" w:fill="auto"/>
+            <w:vAlign w:val="center"/>
+            <w:hideMark/>
+          </w:tcPr>
+          <w:p>
+            <w:pPr>
+              <w:spacing w:after="0"/>
               <w:jc w:val="right"/>
-            </w:pPr>
-            <w:r>
-              <w:t>165:30</w:t>
+              <w:rPr>
+                <w:rFonts w:ascii="Arial" w:hAnsi="Arial"/>
+                <w:noProof w:val="0"/>
+                <w:color w:val="000000"/>
+                <w:sz w:val="24"/>
+              </w:rPr>
+            </w:pPr>
+            <w:r>
+              <w:rPr>
+                <w:rFonts w:ascii="Arial" w:hAnsi="Arial"/>
+                <w:noProof w:val="0"/>
+                <w:color w:val="000000"/>
+                <w:sz w:val="24"/>
+              </w:rPr>
+              <w:t>186</w:t>
             </w:r>
           </w:p>
         </w:tc>
       </w:tr>
       <w:tr>
         <w:trPr>
-          <w:trHeight w:val="536"/>
+          <w:trHeight w:val="320"/>
         </w:trPr>
         <w:tc>
           <w:tcPr>
-            <w:tcW w:w="1161" w:type="dxa"/>
-          </w:tcPr>
-          <w:p>
-            <w:pPr>
-              <w:pStyle w:val="Standard0"/>
-            </w:pPr>
-            <w:r>
+            <w:tcW w:w="1436" w:type="dxa"/>
+            <w:tcBorders>
+              <w:top w:val="nil"/>
+              <w:left w:val="single" w:sz="8" w:space="0" w:color="auto"/>
+              <w:bottom w:val="single" w:sz="8" w:space="0" w:color="auto"/>
+              <w:right w:val="single" w:sz="8" w:space="0" w:color="auto"/>
+            </w:tcBorders>
+            <w:shd w:val="clear" w:color="auto" w:fill="auto"/>
+            <w:vAlign w:val="center"/>
+            <w:hideMark/>
+          </w:tcPr>
+          <w:p>
+            <w:pPr>
+              <w:spacing w:after="0"/>
+              <w:jc w:val="both"/>
+              <w:rPr>
+                <w:rFonts w:ascii="Arial" w:hAnsi="Arial"/>
+                <w:noProof w:val="0"/>
+                <w:color w:val="000000"/>
+                <w:sz w:val="24"/>
+              </w:rPr>
+            </w:pPr>
+            <w:r>
+              <w:rPr>
+                <w:rFonts w:ascii="Arial" w:hAnsi="Arial"/>
+                <w:noProof w:val="0"/>
+                <w:color w:val="000000"/>
+                <w:sz w:val="24"/>
+              </w:rPr>
               <w:t>Sprint III</w:t>
             </w:r>
           </w:p>
         </w:tc>
         <w:tc>
           <w:tcPr>
-            <w:tcW w:w="1283" w:type="dxa"/>
-          </w:tcPr>
-          <w:p>
-            <w:pPr>
-              <w:pStyle w:val="Standard0"/>
+            <w:tcW w:w="1131" w:type="dxa"/>
+            <w:tcBorders>
+              <w:top w:val="nil"/>
+              <w:left w:val="nil"/>
+              <w:bottom w:val="single" w:sz="8" w:space="0" w:color="auto"/>
+              <w:right w:val="single" w:sz="8" w:space="0" w:color="auto"/>
+            </w:tcBorders>
+            <w:shd w:val="clear" w:color="auto" w:fill="auto"/>
+            <w:vAlign w:val="center"/>
+            <w:hideMark/>
+          </w:tcPr>
+          <w:p>
+            <w:pPr>
+              <w:spacing w:after="0"/>
               <w:jc w:val="right"/>
-            </w:pPr>
-            <w:r>
-              <w:t>105:30</w:t>
+              <w:rPr>
+                <w:rFonts w:ascii="Arial" w:hAnsi="Arial"/>
+                <w:noProof w:val="0"/>
+                <w:color w:val="000000"/>
+                <w:sz w:val="24"/>
+              </w:rPr>
+            </w:pPr>
+            <w:r>
+              <w:rPr>
+                <w:rFonts w:ascii="Arial" w:hAnsi="Arial"/>
+                <w:noProof w:val="0"/>
+                <w:color w:val="000000"/>
+                <w:sz w:val="24"/>
+              </w:rPr>
+              <w:t>108</w:t>
             </w:r>
           </w:p>
         </w:tc>
       </w:tr>
       <w:tr>
         <w:trPr>
-          <w:trHeight w:val="536"/>
+          <w:trHeight w:val="320"/>
         </w:trPr>
         <w:tc>
           <w:tcPr>
-            <w:tcW w:w="1161" w:type="dxa"/>
-          </w:tcPr>
-          <w:p>
-            <w:pPr>
-              <w:pStyle w:val="Standard0"/>
-            </w:pPr>
-            <w:r>
+            <w:tcW w:w="1436" w:type="dxa"/>
+            <w:tcBorders>
+              <w:top w:val="nil"/>
+              <w:left w:val="single" w:sz="8" w:space="0" w:color="auto"/>
+              <w:bottom w:val="single" w:sz="8" w:space="0" w:color="auto"/>
+              <w:right w:val="single" w:sz="8" w:space="0" w:color="auto"/>
+            </w:tcBorders>
+            <w:shd w:val="clear" w:color="auto" w:fill="auto"/>
+            <w:vAlign w:val="center"/>
+            <w:hideMark/>
+          </w:tcPr>
+          <w:p>
+            <w:pPr>
+              <w:spacing w:after="0"/>
+              <w:jc w:val="both"/>
+              <w:rPr>
+                <w:rFonts w:ascii="Arial" w:hAnsi="Arial"/>
+                <w:noProof w:val="0"/>
+                <w:color w:val="000000"/>
+                <w:sz w:val="24"/>
+              </w:rPr>
+            </w:pPr>
+            <w:r>
+              <w:rPr>
+                <w:rFonts w:ascii="Arial" w:hAnsi="Arial"/>
+                <w:noProof w:val="0"/>
+                <w:color w:val="000000"/>
+                <w:sz w:val="24"/>
+              </w:rPr>
               <w:t>Sprint IV</w:t>
             </w:r>
           </w:p>
         </w:tc>
         <w:tc>
           <w:tcPr>
-            <w:tcW w:w="1283" w:type="dxa"/>
-          </w:tcPr>
-          <w:p>
-            <w:pPr>
-              <w:pStyle w:val="Standard0"/>
+            <w:tcW w:w="1131" w:type="dxa"/>
+            <w:tcBorders>
+              <w:top w:val="nil"/>
+              <w:left w:val="nil"/>
+              <w:bottom w:val="single" w:sz="8" w:space="0" w:color="auto"/>
+              <w:right w:val="single" w:sz="8" w:space="0" w:color="auto"/>
+            </w:tcBorders>
+            <w:shd w:val="clear" w:color="auto" w:fill="auto"/>
+            <w:vAlign w:val="center"/>
+            <w:hideMark/>
+          </w:tcPr>
+          <w:p>
+            <w:pPr>
+              <w:spacing w:after="0"/>
               <w:jc w:val="right"/>
-            </w:pPr>
-            <w:r>
-              <w:t>104:00</w:t>
+              <w:rPr>
+                <w:rFonts w:ascii="Arial" w:hAnsi="Arial"/>
+                <w:noProof w:val="0"/>
+                <w:color w:val="000000"/>
+                <w:sz w:val="24"/>
+              </w:rPr>
+            </w:pPr>
+            <w:r>
+              <w:rPr>
+                <w:rFonts w:ascii="Arial" w:hAnsi="Arial"/>
+                <w:noProof w:val="0"/>
+                <w:color w:val="000000"/>
+                <w:sz w:val="24"/>
+              </w:rPr>
+              <w:t>85</w:t>
             </w:r>
           </w:p>
         </w:tc>
       </w:tr>
       <w:tr>
         <w:trPr>
-          <w:trHeight w:val="536"/>
+          <w:trHeight w:val="320"/>
         </w:trPr>
         <w:tc>
           <w:tcPr>
-            <w:tcW w:w="1161" w:type="dxa"/>
-          </w:tcPr>
-          <w:p>
-            <w:pPr>
-              <w:pStyle w:val="Standard0"/>
-            </w:pPr>
-            <w:r>
+            <w:tcW w:w="1436" w:type="dxa"/>
+            <w:tcBorders>
+              <w:top w:val="nil"/>
+              <w:left w:val="single" w:sz="8" w:space="0" w:color="auto"/>
+              <w:bottom w:val="single" w:sz="8" w:space="0" w:color="auto"/>
+              <w:right w:val="single" w:sz="8" w:space="0" w:color="auto"/>
+            </w:tcBorders>
+            <w:shd w:val="clear" w:color="auto" w:fill="auto"/>
+            <w:vAlign w:val="center"/>
+            <w:hideMark/>
+          </w:tcPr>
+          <w:p>
+            <w:pPr>
+              <w:spacing w:after="0"/>
+              <w:jc w:val="both"/>
+              <w:rPr>
+                <w:rFonts w:ascii="Arial" w:hAnsi="Arial"/>
+                <w:noProof w:val="0"/>
+                <w:color w:val="000000"/>
+                <w:sz w:val="24"/>
+              </w:rPr>
+            </w:pPr>
+            <w:r>
+              <w:rPr>
+                <w:rFonts w:ascii="Arial" w:hAnsi="Arial"/>
+                <w:noProof w:val="0"/>
+                <w:color w:val="000000"/>
+                <w:sz w:val="24"/>
+              </w:rPr>
               <w:t>Sprint V</w:t>
             </w:r>
           </w:p>
         </w:tc>
         <w:tc>
           <w:tcPr>
-            <w:tcW w:w="1283" w:type="dxa"/>
-          </w:tcPr>
-          <w:p>
-            <w:pPr>
-              <w:pStyle w:val="Standard0"/>
+            <w:tcW w:w="1131" w:type="dxa"/>
+            <w:tcBorders>
+              <w:top w:val="nil"/>
+              <w:left w:val="nil"/>
+              <w:bottom w:val="single" w:sz="8" w:space="0" w:color="auto"/>
+              <w:right w:val="single" w:sz="8" w:space="0" w:color="auto"/>
+            </w:tcBorders>
+            <w:shd w:val="clear" w:color="auto" w:fill="auto"/>
+            <w:vAlign w:val="center"/>
+            <w:hideMark/>
+          </w:tcPr>
+          <w:p>
+            <w:pPr>
+              <w:spacing w:after="0"/>
               <w:jc w:val="right"/>
-            </w:pPr>
-            <w:r>
-              <w:t>120:00</w:t>
+              <w:rPr>
+                <w:rFonts w:ascii="Arial" w:hAnsi="Arial"/>
+                <w:noProof w:val="0"/>
+                <w:color w:val="000000"/>
+                <w:sz w:val="24"/>
+              </w:rPr>
+            </w:pPr>
+            <w:r>
+              <w:rPr>
+                <w:rFonts w:ascii="Arial" w:hAnsi="Arial"/>
+                <w:noProof w:val="0"/>
+                <w:color w:val="000000"/>
+                <w:sz w:val="24"/>
+              </w:rPr>
+              <w:t>178</w:t>
             </w:r>
           </w:p>
         </w:tc>
       </w:tr>
       <w:tr>
         <w:trPr>
-          <w:trHeight w:val="536"/>
+          <w:trHeight w:val="320"/>
         </w:trPr>
         <w:tc>
           <w:tcPr>
-            <w:tcW w:w="1161" w:type="dxa"/>
-          </w:tcPr>
-          <w:p>
-            <w:pPr>
-              <w:pStyle w:val="Standard0"/>
-              <w:rPr>
+            <w:tcW w:w="1436" w:type="dxa"/>
+            <w:tcBorders>
+              <w:top w:val="nil"/>
+              <w:left w:val="single" w:sz="8" w:space="0" w:color="auto"/>
+              <w:bottom w:val="single" w:sz="8" w:space="0" w:color="auto"/>
+              <w:right w:val="single" w:sz="8" w:space="0" w:color="auto"/>
+            </w:tcBorders>
+            <w:shd w:val="clear" w:color="auto" w:fill="auto"/>
+            <w:vAlign w:val="center"/>
+            <w:hideMark/>
+          </w:tcPr>
+          <w:p>
+            <w:pPr>
+              <w:spacing w:after="0"/>
+              <w:jc w:val="both"/>
+              <w:rPr>
+                <w:rFonts w:ascii="Arial" w:hAnsi="Arial"/>
                 <w:i/>
-              </w:rPr>
-            </w:pPr>
-            <w:r>
-              <w:rPr>
+                <w:iCs/>
+                <w:noProof w:val="0"/>
+                <w:color w:val="000000"/>
+                <w:sz w:val="24"/>
+              </w:rPr>
+            </w:pPr>
+            <w:r>
+              <w:rPr>
+                <w:rFonts w:ascii="Arial" w:hAnsi="Arial"/>
                 <w:i/>
+                <w:iCs/>
+                <w:noProof w:val="0"/>
+                <w:color w:val="000000"/>
+                <w:sz w:val="24"/>
               </w:rPr>
               <w:t>Gesamt</w:t>
             </w:r>
@@ -19679,35 +19941,55 @@
         </w:tc>
         <w:tc>
           <w:tcPr>
-            <w:tcW w:w="1283" w:type="dxa"/>
-          </w:tcPr>
-          <w:p>
-            <w:pPr>
-              <w:pStyle w:val="Standard0"/>
+            <w:tcW w:w="1131" w:type="dxa"/>
+            <w:tcBorders>
+              <w:top w:val="nil"/>
+              <w:left w:val="nil"/>
+              <w:bottom w:val="single" w:sz="8" w:space="0" w:color="auto"/>
+              <w:right w:val="single" w:sz="8" w:space="0" w:color="auto"/>
+            </w:tcBorders>
+            <w:shd w:val="clear" w:color="auto" w:fill="auto"/>
+            <w:vAlign w:val="center"/>
+            <w:hideMark/>
+          </w:tcPr>
+          <w:p>
+            <w:pPr>
+              <w:spacing w:after="0"/>
               <w:jc w:val="right"/>
-            </w:pPr>
-            <w:r>
-              <w:t>678:00</w:t>
+              <w:rPr>
+                <w:rFonts w:ascii="Arial" w:hAnsi="Arial"/>
+                <w:noProof w:val="0"/>
+                <w:color w:val="000000"/>
+                <w:sz w:val="24"/>
+              </w:rPr>
+            </w:pPr>
+            <w:r>
+              <w:rPr>
+                <w:rFonts w:ascii="Arial" w:hAnsi="Arial"/>
+                <w:noProof w:val="0"/>
+                <w:color w:val="000000"/>
+                <w:sz w:val="24"/>
+              </w:rPr>
+              <w:t>678</w:t>
             </w:r>
           </w:p>
         </w:tc>
       </w:tr>
     </w:tbl>
+    <w:bookmarkEnd w:id="23"/>
     <w:p>
       <w:pPr>
-        <w:pStyle w:val="Beschriftung"/>
+        <w:pStyle w:val="Standard0"/>
       </w:pPr>
-      <w:bookmarkStart w:id="22" w:name="_Toc360285071"/>
       <w:r>
         <w:rPr>
           <w:noProof/>
-          <w:lang w:eastAsia="de-DE"/>
         </w:rPr>
         <w:drawing>
-          <wp:inline distT="0" distB="0" distL="0" distR="0" wp14:anchorId="2F3B58D5" wp14:editId="12CBAEFC">
-            <wp:extent cx="4096385" cy="2742869"/>
-            <wp:effectExtent l="0" t="25400" r="0" b="635"/>
-            <wp:docPr id="6" name="Diagramm 6"/>
+          <wp:inline distT="0" distB="0" distL="0" distR="0" wp14:anchorId="3D1BB67D" wp14:editId="6B34B1E6">
+            <wp:extent cx="2855595" cy="2279015"/>
+            <wp:effectExtent l="0" t="0" r="14605" b="32385"/>
+            <wp:docPr id="8" name="Diagramm 8"/>
             <wp:cNvGraphicFramePr/>
             <a:graphic xmlns:a="http://schemas.openxmlformats.org/drawingml/2006/main">
               <a:graphicData uri="http://schemas.openxmlformats.org/drawingml/2006/chart">
@@ -19717,7 +19999,19 @@
           </wp:inline>
         </w:drawing>
       </w:r>
-      <w:bookmarkEnd w:id="22"/>
+    </w:p>
+    <w:p>
+      <w:pPr>
+        <w:pStyle w:val="Standard0"/>
+      </w:pPr>
+    </w:p>
+    <w:p>
+      <w:pPr>
+        <w:pStyle w:val="Beschriftung"/>
+      </w:pPr>
+      <w:r>
+        <w:br w:type="textWrapping" w:clear="all"/>
+      </w:r>
       <w:r>
         <w:t xml:space="preserve"> </w:t>
       </w:r>
@@ -19773,9 +20067,9 @@
       <w:pPr>
         <w:pStyle w:val="1"/>
       </w:pPr>
-      <w:bookmarkStart w:id="23" w:name="_Toc263754315"/>
-      <w:bookmarkStart w:id="24" w:name="_Toc263764701"/>
-      <w:bookmarkStart w:id="25" w:name="_Toc263862154"/>
+      <w:bookmarkStart w:id="24" w:name="_Toc263754315"/>
+      <w:bookmarkStart w:id="25" w:name="_Toc263764701"/>
+      <w:bookmarkStart w:id="26" w:name="_Toc263862154"/>
     </w:p>
     <w:p>
       <w:pPr>
@@ -19811,9 +20105,8 @@
       <w:pPr>
         <w:pStyle w:val="1"/>
       </w:pPr>
-      <w:bookmarkStart w:id="26" w:name="_Toc264035237"/>
+      <w:bookmarkStart w:id="27" w:name="_Toc264035237"/>
       <w:r>
-        <w:lastRenderedPageBreak/>
         <w:t>6</w:t>
       </w:r>
       <w:r>
@@ -19825,10 +20118,10 @@
       <w:r>
         <w:t>acklog</w:t>
       </w:r>
-      <w:bookmarkEnd w:id="23"/>
       <w:bookmarkEnd w:id="24"/>
       <w:bookmarkEnd w:id="25"/>
       <w:bookmarkEnd w:id="26"/>
+      <w:bookmarkEnd w:id="27"/>
     </w:p>
     <w:p>
       <w:pPr>
@@ -19869,8 +20162,8 @@
           <w:szCs w:val="28"/>
         </w:rPr>
       </w:pPr>
-      <w:bookmarkStart w:id="27" w:name="_Toc263957196"/>
-      <w:bookmarkStart w:id="28" w:name="_Toc264035238"/>
+      <w:bookmarkStart w:id="28" w:name="_Toc263957196"/>
+      <w:bookmarkStart w:id="29" w:name="_Toc264035238"/>
       <w:r>
         <w:rPr>
           <w:i/>
@@ -19887,8 +20180,8 @@
         </w:rPr>
         <w:t>.1. SOLL Product Backlog</w:t>
       </w:r>
-      <w:bookmarkEnd w:id="27"/>
       <w:bookmarkEnd w:id="28"/>
+      <w:bookmarkEnd w:id="29"/>
     </w:p>
     <w:p>
       <w:pPr>
@@ -21379,8 +21672,8 @@
           <w:szCs w:val="28"/>
         </w:rPr>
       </w:pPr>
-      <w:bookmarkStart w:id="29" w:name="_Toc263957197"/>
-      <w:bookmarkStart w:id="30" w:name="_Toc264035239"/>
+      <w:bookmarkStart w:id="30" w:name="_Toc263957197"/>
+      <w:bookmarkStart w:id="31" w:name="_Toc264035239"/>
       <w:r>
         <w:rPr>
           <w:i/>
@@ -21397,8 +21690,8 @@
         </w:rPr>
         <w:t>.2. IST Product Backlog</w:t>
       </w:r>
-      <w:bookmarkEnd w:id="29"/>
       <w:bookmarkEnd w:id="30"/>
+      <w:bookmarkEnd w:id="31"/>
     </w:p>
     <w:p>
       <w:pPr>
@@ -24389,18 +24682,18 @@
       <w:pPr>
         <w:pStyle w:val="1"/>
       </w:pPr>
-      <w:bookmarkStart w:id="31" w:name="_Toc263862161"/>
-      <w:bookmarkStart w:id="32" w:name="_Toc263754316"/>
-      <w:bookmarkStart w:id="33" w:name="_Toc263764702"/>
-      <w:bookmarkStart w:id="34" w:name="_Toc264035240"/>
+      <w:bookmarkStart w:id="32" w:name="_Toc263862161"/>
+      <w:bookmarkStart w:id="33" w:name="_Toc264035240"/>
+      <w:bookmarkStart w:id="34" w:name="_Toc263754316"/>
+      <w:bookmarkStart w:id="35" w:name="_Toc263764702"/>
       <w:r>
         <w:t>7</w:t>
       </w:r>
       <w:r>
         <w:t>. Sprints</w:t>
       </w:r>
-      <w:bookmarkEnd w:id="31"/>
-      <w:bookmarkEnd w:id="34"/>
+      <w:bookmarkEnd w:id="32"/>
+      <w:bookmarkEnd w:id="33"/>
     </w:p>
     <w:p>
       <w:pPr>
@@ -24434,7 +24727,7 @@
           <w:szCs w:val="28"/>
         </w:rPr>
       </w:pPr>
-      <w:bookmarkStart w:id="35" w:name="_Toc360284639"/>
+      <w:bookmarkStart w:id="36" w:name="_Toc360284639"/>
     </w:p>
     <w:p>
       <w:pPr>
@@ -24445,7 +24738,7 @@
           <w:szCs w:val="28"/>
         </w:rPr>
       </w:pPr>
-      <w:bookmarkStart w:id="36" w:name="_Toc264035241"/>
+      <w:bookmarkStart w:id="37" w:name="_Toc264035241"/>
       <w:r>
         <w:rPr>
           <w:i/>
@@ -24454,8 +24747,8 @@
         </w:rPr>
         <w:t>7.1. Sprint I</w:t>
       </w:r>
-      <w:bookmarkEnd w:id="35"/>
       <w:bookmarkEnd w:id="36"/>
+      <w:bookmarkEnd w:id="37"/>
     </w:p>
     <w:p>
       <w:pPr>
@@ -24474,7 +24767,7 @@
           <w:sz w:val="24"/>
         </w:rPr>
       </w:pPr>
-      <w:bookmarkStart w:id="37" w:name="_Toc264035242"/>
+      <w:bookmarkStart w:id="38" w:name="_Toc264035242"/>
       <w:r>
         <w:rPr>
           <w:i/>
@@ -24482,7 +24775,7 @@
         </w:rPr>
         <w:t>7.1.1. Sprint Goal</w:t>
       </w:r>
-      <w:bookmarkEnd w:id="37"/>
+      <w:bookmarkEnd w:id="38"/>
     </w:p>
     <w:p/>
     <w:p>
@@ -24531,7 +24824,7 @@
         </w:rPr>
         <w:t xml:space="preserve"> minimal sein. </w:t>
       </w:r>
-      <w:bookmarkStart w:id="38" w:name="_Toc360284294"/>
+      <w:bookmarkStart w:id="39" w:name="_Toc360284294"/>
       <w:r>
         <w:rPr>
           <w:sz w:val="22"/>
@@ -24557,7 +24850,7 @@
           <w:sz w:val="24"/>
         </w:rPr>
       </w:pPr>
-      <w:bookmarkStart w:id="39" w:name="_Toc264035243"/>
+      <w:bookmarkStart w:id="40" w:name="_Toc264035243"/>
       <w:r>
         <w:rPr>
           <w:i/>
@@ -24565,7 +24858,7 @@
         </w:rPr>
         <w:t>7.1.2.  Sprint Backlog</w:t>
       </w:r>
-      <w:bookmarkEnd w:id="39"/>
+      <w:bookmarkEnd w:id="40"/>
     </w:p>
     <w:tbl>
       <w:tblPr>
@@ -25141,7 +25434,7 @@
           </w:p>
         </w:tc>
       </w:tr>
-      <w:bookmarkEnd w:id="38"/>
+      <w:bookmarkEnd w:id="39"/>
     </w:tbl>
     <w:p>
       <w:pPr>
@@ -25161,16 +25454,15 @@
           <w:sz w:val="24"/>
         </w:rPr>
       </w:pPr>
-      <w:bookmarkStart w:id="40" w:name="_Toc264035244"/>
+      <w:bookmarkStart w:id="41" w:name="_Toc264035244"/>
       <w:r>
         <w:rPr>
           <w:i/>
           <w:sz w:val="24"/>
         </w:rPr>
-        <w:lastRenderedPageBreak/>
         <w:t>7.1.2. To Do Items</w:t>
       </w:r>
-      <w:bookmarkEnd w:id="40"/>
+      <w:bookmarkEnd w:id="41"/>
     </w:p>
     <w:p/>
     <w:tbl>
@@ -28586,7 +28878,7 @@
           <w:sz w:val="24"/>
         </w:rPr>
       </w:pPr>
-      <w:bookmarkStart w:id="41" w:name="_Toc264035245"/>
+      <w:bookmarkStart w:id="42" w:name="_Toc264035245"/>
       <w:r>
         <w:rPr>
           <w:i/>
@@ -28594,7 +28886,7 @@
         </w:rPr>
         <w:t>7.1.3 Stundenübersicht Sprint I</w:t>
       </w:r>
-      <w:bookmarkEnd w:id="41"/>
+      <w:bookmarkEnd w:id="42"/>
     </w:p>
     <w:p/>
     <w:p>
@@ -28650,7 +28942,7 @@
           <w:szCs w:val="28"/>
         </w:rPr>
       </w:pPr>
-      <w:bookmarkStart w:id="42" w:name="_Toc264035246"/>
+      <w:bookmarkStart w:id="43" w:name="_Toc264035246"/>
       <w:r>
         <w:rPr>
           <w:i/>
@@ -28659,7 +28951,7 @@
         </w:rPr>
         <w:t>7.2. Sprint II</w:t>
       </w:r>
-      <w:bookmarkEnd w:id="42"/>
+      <w:bookmarkEnd w:id="43"/>
     </w:p>
     <w:p>
       <w:pPr>
@@ -28669,7 +28961,7 @@
           <w:sz w:val="24"/>
         </w:rPr>
       </w:pPr>
-      <w:bookmarkStart w:id="43" w:name="_Toc264035247"/>
+      <w:bookmarkStart w:id="44" w:name="_Toc264035247"/>
       <w:r>
         <w:rPr>
           <w:i/>
@@ -28677,7 +28969,7 @@
         </w:rPr>
         <w:t>7.2.1 Sprint Goal</w:t>
       </w:r>
-      <w:bookmarkEnd w:id="43"/>
+      <w:bookmarkEnd w:id="44"/>
     </w:p>
     <w:p/>
     <w:p>
@@ -28782,7 +29074,7 @@
           <w:sz w:val="24"/>
         </w:rPr>
       </w:pPr>
-      <w:bookmarkStart w:id="44" w:name="_Toc264035248"/>
+      <w:bookmarkStart w:id="45" w:name="_Toc264035248"/>
       <w:r>
         <w:rPr>
           <w:i/>
@@ -28790,7 +29082,7 @@
         </w:rPr>
         <w:t>7.2.2. Sprint  Backlog</w:t>
       </w:r>
-      <w:bookmarkEnd w:id="44"/>
+      <w:bookmarkEnd w:id="45"/>
     </w:p>
     <w:p/>
     <w:tbl>
@@ -29736,7 +30028,7 @@
           <w:sz w:val="24"/>
         </w:rPr>
       </w:pPr>
-      <w:bookmarkStart w:id="45" w:name="_Toc264035249"/>
+      <w:bookmarkStart w:id="46" w:name="_Toc264035249"/>
       <w:r>
         <w:rPr>
           <w:i/>
@@ -29744,7 +30036,7 @@
         </w:rPr>
         <w:t>7.2.3. To Do Items</w:t>
       </w:r>
-      <w:bookmarkEnd w:id="45"/>
+      <w:bookmarkEnd w:id="46"/>
     </w:p>
     <w:p/>
     <w:tbl>
@@ -33631,7 +33923,7 @@
           <w:sz w:val="24"/>
         </w:rPr>
       </w:pPr>
-      <w:bookmarkStart w:id="46" w:name="_Toc264035250"/>
+      <w:bookmarkStart w:id="47" w:name="_Toc264035250"/>
       <w:r>
         <w:rPr>
           <w:i/>
@@ -33639,7 +33931,7 @@
         </w:rPr>
         <w:t>7.2.4. Stundenübersicht Sprint II</w:t>
       </w:r>
-      <w:bookmarkEnd w:id="46"/>
+      <w:bookmarkEnd w:id="47"/>
     </w:p>
     <w:p/>
     <w:p>
@@ -33670,7 +33962,7 @@
           <w:szCs w:val="28"/>
         </w:rPr>
       </w:pPr>
-      <w:bookmarkStart w:id="47" w:name="_Toc264035251"/>
+      <w:bookmarkStart w:id="48" w:name="_Toc264035251"/>
       <w:r>
         <w:rPr>
           <w:i/>
@@ -33679,7 +33971,7 @@
         </w:rPr>
         <w:t>7.3. Sprint III</w:t>
       </w:r>
-      <w:bookmarkEnd w:id="47"/>
+      <w:bookmarkEnd w:id="48"/>
     </w:p>
     <w:p>
       <w:pPr>
@@ -33689,7 +33981,7 @@
           <w:sz w:val="24"/>
         </w:rPr>
       </w:pPr>
-      <w:bookmarkStart w:id="48" w:name="_Toc264035252"/>
+      <w:bookmarkStart w:id="49" w:name="_Toc264035252"/>
       <w:r>
         <w:rPr>
           <w:i/>
@@ -33697,7 +33989,7 @@
         </w:rPr>
         <w:t>7.3.1. Sprint Goal</w:t>
       </w:r>
-      <w:bookmarkEnd w:id="48"/>
+      <w:bookmarkEnd w:id="49"/>
     </w:p>
     <w:p/>
     <w:p>
@@ -33731,7 +34023,7 @@
           <w:sz w:val="24"/>
         </w:rPr>
       </w:pPr>
-      <w:bookmarkStart w:id="49" w:name="_Toc264035253"/>
+      <w:bookmarkStart w:id="50" w:name="_Toc264035253"/>
       <w:r>
         <w:rPr>
           <w:i/>
@@ -33739,7 +34031,7 @@
         </w:rPr>
         <w:t>7.3.2. Sprint Backlog</w:t>
       </w:r>
-      <w:bookmarkEnd w:id="49"/>
+      <w:bookmarkEnd w:id="50"/>
     </w:p>
     <w:p/>
     <w:tbl>
@@ -34195,7 +34487,7 @@
           <w:sz w:val="24"/>
         </w:rPr>
       </w:pPr>
-      <w:bookmarkStart w:id="50" w:name="_Toc264035254"/>
+      <w:bookmarkStart w:id="51" w:name="_Toc264035254"/>
       <w:r>
         <w:rPr>
           <w:i/>
@@ -34203,7 +34495,7 @@
         </w:rPr>
         <w:t>7.3.3. To Do Items</w:t>
       </w:r>
-      <w:bookmarkEnd w:id="50"/>
+      <w:bookmarkEnd w:id="51"/>
     </w:p>
     <w:p>
       <w:pPr>
@@ -36199,7 +36491,7 @@
           <w:sz w:val="24"/>
         </w:rPr>
       </w:pPr>
-      <w:bookmarkStart w:id="51" w:name="_Toc264035255"/>
+      <w:bookmarkStart w:id="52" w:name="_Toc264035255"/>
       <w:r>
         <w:rPr>
           <w:i/>
@@ -36207,7 +36499,7 @@
         </w:rPr>
         <w:t>7.3.4. Stundenübersicht Sprint III</w:t>
       </w:r>
-      <w:bookmarkEnd w:id="51"/>
+      <w:bookmarkEnd w:id="52"/>
     </w:p>
     <w:p/>
     <w:p>
@@ -36231,7 +36523,7 @@
       <w:pPr>
         <w:pStyle w:val="1"/>
       </w:pPr>
-      <w:bookmarkStart w:id="52" w:name="_Toc263862171"/>
+      <w:bookmarkStart w:id="53" w:name="_Toc263862171"/>
     </w:p>
     <w:p>
       <w:pPr>
@@ -36257,17 +36549,16 @@
           <w:szCs w:val="28"/>
         </w:rPr>
       </w:pPr>
-      <w:bookmarkStart w:id="53" w:name="_Toc264035256"/>
+      <w:bookmarkStart w:id="54" w:name="_Toc264035256"/>
       <w:r>
         <w:rPr>
           <w:i/>
           <w:sz w:val="28"/>
           <w:szCs w:val="28"/>
         </w:rPr>
-        <w:lastRenderedPageBreak/>
         <w:t>7.4. Sprint IV</w:t>
       </w:r>
-      <w:bookmarkEnd w:id="53"/>
+      <w:bookmarkEnd w:id="54"/>
     </w:p>
     <w:p>
       <w:pPr>
@@ -36277,7 +36568,7 @@
           <w:sz w:val="24"/>
         </w:rPr>
       </w:pPr>
-      <w:bookmarkStart w:id="54" w:name="_Toc264035257"/>
+      <w:bookmarkStart w:id="55" w:name="_Toc264035257"/>
       <w:r>
         <w:rPr>
           <w:i/>
@@ -36285,7 +36576,7 @@
         </w:rPr>
         <w:t>7.4.1. Sprint Goal</w:t>
       </w:r>
-      <w:bookmarkEnd w:id="54"/>
+      <w:bookmarkEnd w:id="55"/>
     </w:p>
     <w:p/>
     <w:p>
@@ -36330,7 +36621,7 @@
           <w:sz w:val="24"/>
         </w:rPr>
       </w:pPr>
-      <w:bookmarkStart w:id="55" w:name="_Toc264035258"/>
+      <w:bookmarkStart w:id="56" w:name="_Toc264035258"/>
       <w:r>
         <w:rPr>
           <w:i/>
@@ -36338,7 +36629,7 @@
         </w:rPr>
         <w:t>7.4.2. Sprint Backlog</w:t>
       </w:r>
-      <w:bookmarkEnd w:id="55"/>
+      <w:bookmarkEnd w:id="56"/>
     </w:p>
     <w:p/>
     <w:tbl>
@@ -37158,7 +37449,7 @@
           <w:sz w:val="24"/>
         </w:rPr>
       </w:pPr>
-      <w:bookmarkStart w:id="56" w:name="_Toc264035259"/>
+      <w:bookmarkStart w:id="57" w:name="_Toc264035259"/>
       <w:r>
         <w:rPr>
           <w:i/>
@@ -37166,7 +37457,7 @@
         </w:rPr>
         <w:t>7.4.3. To Do Items</w:t>
       </w:r>
-      <w:bookmarkEnd w:id="56"/>
+      <w:bookmarkEnd w:id="57"/>
     </w:p>
     <w:p/>
     <w:tbl>
@@ -40495,7 +40786,6 @@
                 <w:sz w:val="22"/>
                 <w:szCs w:val="22"/>
               </w:rPr>
-              <w:lastRenderedPageBreak/>
               <w:t>4d</w:t>
             </w:r>
           </w:p>
@@ -40867,7 +41157,7 @@
           <w:szCs w:val="22"/>
         </w:rPr>
       </w:pPr>
-      <w:bookmarkStart w:id="57" w:name="_Toc264035260"/>
+      <w:bookmarkStart w:id="58" w:name="_Toc264035260"/>
       <w:r>
         <w:rPr>
           <w:i/>
@@ -40876,7 +41166,7 @@
         </w:rPr>
         <w:t>7.4.4. Stundenübersicht Sprint IV</w:t>
       </w:r>
-      <w:bookmarkEnd w:id="57"/>
+      <w:bookmarkEnd w:id="58"/>
     </w:p>
     <w:p/>
     <w:p>
@@ -40915,14 +41205,14 @@
           <w:i/>
         </w:rPr>
       </w:pPr>
-      <w:bookmarkStart w:id="58" w:name="_Toc264035261"/>
+      <w:bookmarkStart w:id="59" w:name="_Toc264035261"/>
       <w:r>
         <w:rPr>
           <w:i/>
         </w:rPr>
         <w:t>7.5. Sprint V</w:t>
       </w:r>
-      <w:bookmarkEnd w:id="58"/>
+      <w:bookmarkEnd w:id="59"/>
     </w:p>
     <w:p>
       <w:pPr>
@@ -40933,7 +41223,7 @@
           <w:szCs w:val="22"/>
         </w:rPr>
       </w:pPr>
-      <w:bookmarkStart w:id="59" w:name="_Toc264035262"/>
+      <w:bookmarkStart w:id="60" w:name="_Toc264035262"/>
       <w:r>
         <w:rPr>
           <w:i/>
@@ -40942,7 +41232,7 @@
         </w:rPr>
         <w:t>7.5.1. Sprint Goal</w:t>
       </w:r>
-      <w:bookmarkEnd w:id="59"/>
+      <w:bookmarkEnd w:id="60"/>
     </w:p>
     <w:p/>
     <w:p>
@@ -40983,7 +41273,7 @@
           <w:szCs w:val="22"/>
         </w:rPr>
       </w:pPr>
-      <w:bookmarkStart w:id="60" w:name="_Toc264035263"/>
+      <w:bookmarkStart w:id="61" w:name="_Toc264035263"/>
       <w:r>
         <w:rPr>
           <w:i/>
@@ -40992,7 +41282,7 @@
         </w:rPr>
         <w:t>7.5.2. Sprint Backlog</w:t>
       </w:r>
-      <w:bookmarkEnd w:id="60"/>
+      <w:bookmarkEnd w:id="61"/>
     </w:p>
     <w:p/>
     <w:p/>
@@ -41293,7 +41583,6 @@
                 <w:sz w:val="22"/>
                 <w:szCs w:val="22"/>
               </w:rPr>
-              <w:lastRenderedPageBreak/>
               <w:t>T5b</w:t>
             </w:r>
           </w:p>
@@ -41396,7 +41685,7 @@
           <w:szCs w:val="22"/>
         </w:rPr>
       </w:pPr>
-      <w:bookmarkStart w:id="61" w:name="_Toc264035264"/>
+      <w:bookmarkStart w:id="62" w:name="_Toc264035264"/>
       <w:r>
         <w:rPr>
           <w:i/>
@@ -41405,7 +41694,7 @@
         </w:rPr>
         <w:t>7.5.3. To Do Items</w:t>
       </w:r>
-      <w:bookmarkEnd w:id="61"/>
+      <w:bookmarkEnd w:id="62"/>
     </w:p>
     <w:p/>
     <w:tbl>
@@ -43172,7 +43461,7 @@
           <w:szCs w:val="22"/>
         </w:rPr>
       </w:pPr>
-      <w:bookmarkStart w:id="62" w:name="_Toc264035265"/>
+      <w:bookmarkStart w:id="63" w:name="_Toc264035265"/>
       <w:r>
         <w:rPr>
           <w:i/>
@@ -43181,7 +43470,7 @@
         </w:rPr>
         <w:t>7.5.4. Stundenübersicht Sprint V</w:t>
       </w:r>
-      <w:bookmarkEnd w:id="62"/>
+      <w:bookmarkEnd w:id="63"/>
     </w:p>
     <w:p>
       <w:pPr>
@@ -43277,17 +43566,17 @@
       <w:pPr>
         <w:pStyle w:val="1"/>
       </w:pPr>
-      <w:bookmarkStart w:id="63" w:name="_Toc264035266"/>
+      <w:bookmarkStart w:id="64" w:name="_Toc264035266"/>
       <w:r>
         <w:t>8</w:t>
       </w:r>
       <w:r>
         <w:t>. Kosten</w:t>
       </w:r>
-      <w:bookmarkEnd w:id="32"/>
-      <w:bookmarkEnd w:id="33"/>
-      <w:bookmarkEnd w:id="52"/>
-      <w:bookmarkEnd w:id="63"/>
+      <w:bookmarkEnd w:id="34"/>
+      <w:bookmarkEnd w:id="35"/>
+      <w:bookmarkEnd w:id="53"/>
+      <w:bookmarkEnd w:id="64"/>
     </w:p>
     <w:p>
       <w:pPr>
@@ -43712,20 +44001,20 @@
       <w:pPr>
         <w:pStyle w:val="1"/>
       </w:pPr>
-      <w:bookmarkStart w:id="64" w:name="_Toc263754317"/>
-      <w:bookmarkStart w:id="65" w:name="_Toc263764703"/>
-      <w:bookmarkStart w:id="66" w:name="_Toc263862172"/>
-      <w:bookmarkStart w:id="67" w:name="_Toc264035267"/>
+      <w:bookmarkStart w:id="65" w:name="_Toc263754317"/>
+      <w:bookmarkStart w:id="66" w:name="_Toc263764703"/>
+      <w:bookmarkStart w:id="67" w:name="_Toc263862172"/>
+      <w:bookmarkStart w:id="68" w:name="_Toc264035267"/>
       <w:r>
         <w:t>9</w:t>
       </w:r>
       <w:r>
         <w:t>. Qualitätsplan</w:t>
       </w:r>
-      <w:bookmarkEnd w:id="64"/>
       <w:bookmarkEnd w:id="65"/>
       <w:bookmarkEnd w:id="66"/>
       <w:bookmarkEnd w:id="67"/>
+      <w:bookmarkEnd w:id="68"/>
     </w:p>
     <w:p>
       <w:pPr>
@@ -43761,20 +44050,20 @@
       <w:pPr>
         <w:pStyle w:val="1"/>
       </w:pPr>
-      <w:bookmarkStart w:id="68" w:name="_Toc263754318"/>
-      <w:bookmarkStart w:id="69" w:name="_Toc263764704"/>
-      <w:bookmarkStart w:id="70" w:name="_Toc263862173"/>
-      <w:bookmarkStart w:id="71" w:name="_Toc264035268"/>
+      <w:bookmarkStart w:id="69" w:name="_Toc263754318"/>
+      <w:bookmarkStart w:id="70" w:name="_Toc263764704"/>
+      <w:bookmarkStart w:id="71" w:name="_Toc263862173"/>
+      <w:bookmarkStart w:id="72" w:name="_Toc264035268"/>
       <w:r>
         <w:t>10</w:t>
       </w:r>
       <w:r>
         <w:t>. Technische Produktbeschreibung</w:t>
       </w:r>
-      <w:bookmarkEnd w:id="68"/>
       <w:bookmarkEnd w:id="69"/>
       <w:bookmarkEnd w:id="70"/>
       <w:bookmarkEnd w:id="71"/>
+      <w:bookmarkEnd w:id="72"/>
     </w:p>
     <w:p>
       <w:pPr>
@@ -43917,9 +44206,9 @@
           <w:i/>
         </w:rPr>
       </w:pPr>
-      <w:bookmarkStart w:id="72" w:name="_Toc263764705"/>
-      <w:bookmarkStart w:id="73" w:name="_Toc263862174"/>
-      <w:bookmarkStart w:id="74" w:name="_Toc264035269"/>
+      <w:bookmarkStart w:id="73" w:name="_Toc263764705"/>
+      <w:bookmarkStart w:id="74" w:name="_Toc263862174"/>
+      <w:bookmarkStart w:id="75" w:name="_Toc264035269"/>
       <w:r>
         <w:rPr>
           <w:i/>
@@ -43932,9 +44221,9 @@
         </w:rPr>
         <w:t>Architektur</w:t>
       </w:r>
-      <w:bookmarkEnd w:id="72"/>
       <w:bookmarkEnd w:id="73"/>
       <w:bookmarkEnd w:id="74"/>
+      <w:bookmarkEnd w:id="75"/>
     </w:p>
     <w:p>
       <w:pPr>
@@ -44056,9 +44345,9 @@
           <w:lang w:val="en-GB"/>
         </w:rPr>
       </w:pPr>
-      <w:bookmarkStart w:id="75" w:name="_Toc263764706"/>
-      <w:bookmarkStart w:id="76" w:name="_Toc263862175"/>
-      <w:bookmarkStart w:id="77" w:name="_Toc264035270"/>
+      <w:bookmarkStart w:id="76" w:name="_Toc263764706"/>
+      <w:bookmarkStart w:id="77" w:name="_Toc263862175"/>
+      <w:bookmarkStart w:id="78" w:name="_Toc264035270"/>
       <w:r>
         <w:rPr>
           <w:i/>
@@ -44073,9 +44362,9 @@
         </w:rPr>
         <w:t>Controllers</w:t>
       </w:r>
-      <w:bookmarkEnd w:id="75"/>
       <w:bookmarkEnd w:id="76"/>
       <w:bookmarkEnd w:id="77"/>
+      <w:bookmarkEnd w:id="78"/>
     </w:p>
     <w:p>
       <w:pPr>
@@ -44192,14 +44481,13 @@
           <w:i/>
         </w:rPr>
       </w:pPr>
-      <w:bookmarkStart w:id="78" w:name="_Toc263764707"/>
-      <w:bookmarkStart w:id="79" w:name="_Toc263862176"/>
-      <w:bookmarkStart w:id="80" w:name="_Toc264035271"/>
+      <w:bookmarkStart w:id="79" w:name="_Toc263764707"/>
+      <w:bookmarkStart w:id="80" w:name="_Toc263862176"/>
+      <w:bookmarkStart w:id="81" w:name="_Toc264035271"/>
       <w:r>
         <w:rPr>
           <w:i/>
         </w:rPr>
-        <w:lastRenderedPageBreak/>
         <w:t xml:space="preserve">7.3 </w:t>
       </w:r>
       <w:r>
@@ -44208,9 +44496,9 @@
         </w:rPr>
         <w:t>Views</w:t>
       </w:r>
-      <w:bookmarkEnd w:id="78"/>
       <w:bookmarkEnd w:id="79"/>
       <w:bookmarkEnd w:id="80"/>
+      <w:bookmarkEnd w:id="81"/>
     </w:p>
     <w:p>
       <w:pPr>
@@ -44253,9 +44541,9 @@
           <w:i/>
         </w:rPr>
       </w:pPr>
-      <w:bookmarkStart w:id="81" w:name="_Toc263764708"/>
-      <w:bookmarkStart w:id="82" w:name="_Toc263862177"/>
-      <w:bookmarkStart w:id="83" w:name="_Toc264035272"/>
+      <w:bookmarkStart w:id="82" w:name="_Toc263764708"/>
+      <w:bookmarkStart w:id="83" w:name="_Toc263862177"/>
+      <w:bookmarkStart w:id="84" w:name="_Toc264035272"/>
       <w:r>
         <w:rPr>
           <w:i/>
@@ -44268,9 +44556,9 @@
         </w:rPr>
         <w:t>Apimanagement</w:t>
       </w:r>
-      <w:bookmarkEnd w:id="81"/>
       <w:bookmarkEnd w:id="82"/>
       <w:bookmarkEnd w:id="83"/>
+      <w:bookmarkEnd w:id="84"/>
       <w:r>
         <w:rPr>
           <w:i/>
@@ -44400,9 +44688,9 @@
           <w:lang w:eastAsia="de-AT"/>
         </w:rPr>
       </w:pPr>
-      <w:bookmarkStart w:id="84" w:name="_Toc263764709"/>
-      <w:bookmarkStart w:id="85" w:name="_Toc263862178"/>
-      <w:bookmarkStart w:id="86" w:name="_Toc264035273"/>
+      <w:bookmarkStart w:id="85" w:name="_Toc263764709"/>
+      <w:bookmarkStart w:id="86" w:name="_Toc263862178"/>
+      <w:bookmarkStart w:id="87" w:name="_Toc264035273"/>
       <w:r>
         <w:rPr>
           <w:i/>
@@ -44417,9 +44705,9 @@
         </w:rPr>
         <w:t>Sprachen</w:t>
       </w:r>
-      <w:bookmarkEnd w:id="84"/>
       <w:bookmarkEnd w:id="85"/>
       <w:bookmarkEnd w:id="86"/>
+      <w:bookmarkEnd w:id="87"/>
       <w:r>
         <w:rPr>
           <w:i/>
@@ -44606,8 +44894,8 @@
       <w:pPr>
         <w:pStyle w:val="1"/>
       </w:pPr>
-      <w:bookmarkStart w:id="87" w:name="_Toc263754319"/>
-      <w:bookmarkStart w:id="88" w:name="_Toc263764710"/>
+      <w:bookmarkStart w:id="88" w:name="_Toc263754319"/>
+      <w:bookmarkStart w:id="89" w:name="_Toc263764710"/>
     </w:p>
     <w:p>
       <w:pPr>
@@ -44623,18 +44911,18 @@
       <w:pPr>
         <w:pStyle w:val="1"/>
       </w:pPr>
-      <w:bookmarkStart w:id="89" w:name="_Toc263862179"/>
-      <w:bookmarkStart w:id="90" w:name="_Toc264035274"/>
+      <w:bookmarkStart w:id="90" w:name="_Toc263862179"/>
+      <w:bookmarkStart w:id="91" w:name="_Toc264035274"/>
       <w:r>
         <w:t>11</w:t>
       </w:r>
       <w:r>
         <w:t>. Risikoanalyse</w:t>
       </w:r>
-      <w:bookmarkEnd w:id="87"/>
       <w:bookmarkEnd w:id="88"/>
       <w:bookmarkEnd w:id="89"/>
       <w:bookmarkEnd w:id="90"/>
+      <w:bookmarkEnd w:id="91"/>
     </w:p>
     <w:p>
       <w:pPr>
@@ -44705,7 +44993,6 @@
                 <w:sz w:val="24"/>
               </w:rPr>
             </w:pPr>
-            <w:bookmarkStart w:id="91" w:name="_GoBack"/>
             <w:r>
               <w:rPr>
                 <w:rFonts w:ascii="Arial" w:hAnsi="Arial"/>
@@ -44881,7 +45168,6 @@
           </w:p>
         </w:tc>
       </w:tr>
-      <w:bookmarkEnd w:id="91"/>
       <w:tr>
         <w:trPr>
           <w:trHeight w:val="820"/>
@@ -46278,7 +46564,7 @@
       <w:rPr>
         <w:rStyle w:val="Seitenzahl"/>
       </w:rPr>
-      <w:t>1</w:t>
+      <w:t>9</w:t>
     </w:r>
     <w:r>
       <w:rPr>
@@ -49700,49 +49986,13 @@
   </mc:AlternateContent>
   <c:chart>
     <c:autoTitleDeleted val="1"/>
-    <c:view3D>
-      <c:rotX val="82"/>
-      <c:rotY val="1"/>
-      <c:rAngAx val="0"/>
-      <c:perspective val="44"/>
-    </c:view3D>
-    <c:floor>
-      <c:thickness val="0"/>
-    </c:floor>
-    <c:sideWall>
-      <c:thickness val="0"/>
-    </c:sideWall>
-    <c:backWall>
-      <c:thickness val="0"/>
-    </c:backWall>
     <c:plotArea>
-      <c:layout>
-        <c:manualLayout>
-          <c:layoutTarget val="inner"/>
-          <c:xMode val="edge"/>
-          <c:yMode val="edge"/>
-          <c:x val="0.0"/>
-          <c:y val="0.00136352250574487"/>
-          <c:w val="1.0"/>
-          <c:h val="0.92189629823243"/>
-        </c:manualLayout>
-      </c:layout>
-      <c:pie3DChart>
+      <c:layout/>
+      <c:pieChart>
         <c:varyColors val="1"/>
         <c:ser>
           <c:idx val="0"/>
           <c:order val="0"/>
-          <c:tx>
-            <c:strRef>
-              <c:f>Blatt1!$C$8</c:f>
-              <c:strCache>
-                <c:ptCount val="1"/>
-                <c:pt idx="0">
-                  <c:v>Stunden</c:v>
-                </c:pt>
-              </c:strCache>
-            </c:strRef>
-          </c:tx>
           <c:dLbls>
             <c:showLegendKey val="0"/>
             <c:showVal val="0"/>
@@ -49754,7 +50004,7 @@
           </c:dLbls>
           <c:cat>
             <c:strRef>
-              <c:f>Blatt1!$B$9:$B$14</c:f>
+              <c:f>Blatt1!$E$5:$E$9</c:f>
               <c:strCache>
                 <c:ptCount val="5"/>
                 <c:pt idx="0">
@@ -49777,24 +50027,24 @@
           </c:cat>
           <c:val>
             <c:numRef>
-              <c:f>Blatt1!$C$9:$C$14</c:f>
+              <c:f>Blatt1!$F$5:$F$9</c:f>
               <c:numCache>
-                <c:formatCode>[h]:mm:ss</c:formatCode>
-                <c:ptCount val="6"/>
+                <c:formatCode>General</c:formatCode>
+                <c:ptCount val="5"/>
                 <c:pt idx="0">
-                  <c:v>7.62499999999996</c:v>
+                  <c:v>121.0</c:v>
                 </c:pt>
                 <c:pt idx="1">
-                  <c:v>6.895833333333333</c:v>
+                  <c:v>186.0</c:v>
                 </c:pt>
                 <c:pt idx="2">
-                  <c:v>4.395833333333333</c:v>
+                  <c:v>108.0</c:v>
                 </c:pt>
                 <c:pt idx="3">
-                  <c:v>4.333333333333332</c:v>
+                  <c:v>85.0</c:v>
                 </c:pt>
                 <c:pt idx="4">
-                  <c:v>5.0</c:v>
+                  <c:v>178.0</c:v>
                 </c:pt>
               </c:numCache>
             </c:numRef>
@@ -49809,17 +50059,18 @@
           <c:showBubbleSize val="0"/>
           <c:showLeaderLines val="1"/>
         </c:dLbls>
-      </c:pie3DChart>
+        <c:firstSliceAng val="0"/>
+      </c:pieChart>
+      <c:spPr>
+        <a:ln>
+          <a:noFill/>
+        </a:ln>
+      </c:spPr>
     </c:plotArea>
     <c:plotVisOnly val="1"/>
     <c:dispBlanksAs val="gap"/>
     <c:showDLblsOverMax val="0"/>
   </c:chart>
-  <c:spPr>
-    <a:ln>
-      <a:noFill/>
-    </a:ln>
-  </c:spPr>
   <c:externalData r:id="rId1">
     <c:autoUpdate val="0"/>
   </c:externalData>
@@ -50632,7 +50883,7 @@
 </file>
 
 <file path=customXml/itemProps1.xml><?xml version="1.0" encoding="utf-8"?>
-<ds:datastoreItem xmlns:ds="http://schemas.openxmlformats.org/officeDocument/2006/customXml" ds:itemID="{D2E50A6D-926D-A14E-B7C7-90E27AF23E22}">
+<ds:datastoreItem xmlns:ds="http://schemas.openxmlformats.org/officeDocument/2006/customXml" ds:itemID="{AD5A04FA-7764-1941-BAD7-8BF7F9371D0A}">
   <ds:schemaRefs>
     <ds:schemaRef ds:uri="http://schemas.openxmlformats.org/officeDocument/2006/bibliography"/>
   </ds:schemaRefs>

</xml_diff>